<commit_message>
search bar in proccess
</commit_message>
<xml_diff>
--- a/IGI/LR5/DjangoProject/docs/Лабораторная работа 5 Django.docx
+++ b/IGI/LR5/DjangoProject/docs/Лабораторная работа 5 Django.docx
@@ -1471,8 +1471,6 @@
         </w:rPr>
         <w:t>Точки самовывоза</w:t>
       </w:r>
-      <w:bookmarkStart w:id="0" w:name="_GoBack"/>
-      <w:bookmarkEnd w:id="0"/>
     </w:p>
     <w:p>
       <w:pPr>
@@ -1513,147 +1511,6 @@
     </w:p>
     <w:p>
       <w:pPr>
-        <w:pStyle w:val="a7"/>
-        <w:numPr>
-          <w:ilvl w:val="0"/>
-          <w:numId w:val="7"/>
-        </w:numPr>
-        <w:jc w:val="both"/>
-        <w:rPr>
-          <w:b/>
-          <w:sz w:val="28"/>
-          <w:szCs w:val="28"/>
-          <w:highlight w:val="green"/>
-          <w:lang w:val="ru-RU"/>
-        </w:rPr>
-      </w:pPr>
-      <w:r>
-        <w:rPr>
-          <w:sz w:val="28"/>
-          <w:szCs w:val="28"/>
-          <w:highlight w:val="green"/>
-        </w:rPr>
-        <w:t>Реализовать</w:t>
-      </w:r>
-      <w:r>
-        <w:rPr>
-          <w:sz w:val="28"/>
-          <w:szCs w:val="28"/>
-          <w:highlight w:val="green"/>
-          <w:lang w:val="ru-RU"/>
-        </w:rPr>
-        <w:t xml:space="preserve"> </w:t>
-      </w:r>
-      <w:r>
-        <w:rPr>
-          <w:sz w:val="28"/>
-          <w:szCs w:val="28"/>
-          <w:highlight w:val="green"/>
-        </w:rPr>
-        <w:t>связи</w:t>
-      </w:r>
-      <w:r>
-        <w:rPr>
-          <w:sz w:val="28"/>
-          <w:szCs w:val="28"/>
-          <w:highlight w:val="green"/>
-          <w:lang w:val="ru-RU"/>
-        </w:rPr>
-        <w:t xml:space="preserve"> </w:t>
-      </w:r>
-      <w:r>
-        <w:rPr>
-          <w:color w:val="1B1B1B"/>
-          <w:sz w:val="28"/>
-          <w:szCs w:val="28"/>
-          <w:highlight w:val="green"/>
-          <w:shd w:val="clear" w:color="auto" w:fill="FFFFFF"/>
-        </w:rPr>
-        <w:t>один к одному (</w:t>
-      </w:r>
-      <w:proofErr w:type="spellStart"/>
-      <w:r>
-        <w:rPr>
-          <w:rStyle w:val="HTML1"/>
-          <w:rFonts w:ascii="Arial" w:eastAsia="Arial" w:hAnsi="Arial" w:cs="Arial"/>
-          <w:color w:val="1B1B1B"/>
-          <w:sz w:val="28"/>
-          <w:szCs w:val="28"/>
-          <w:highlight w:val="green"/>
-        </w:rPr>
-        <w:t>OneToOneField</w:t>
-      </w:r>
-      <w:proofErr w:type="spellEnd"/>
-      <w:r>
-        <w:rPr>
-          <w:color w:val="1B1B1B"/>
-          <w:sz w:val="28"/>
-          <w:szCs w:val="28"/>
-          <w:highlight w:val="green"/>
-          <w:shd w:val="clear" w:color="auto" w:fill="FFFFFF"/>
-        </w:rPr>
-        <w:t>), один ко многим (</w:t>
-      </w:r>
-      <w:proofErr w:type="spellStart"/>
-      <w:r>
-        <w:rPr>
-          <w:rStyle w:val="HTML1"/>
-          <w:rFonts w:ascii="Arial" w:eastAsia="Arial" w:hAnsi="Arial" w:cs="Arial"/>
-          <w:color w:val="1B1B1B"/>
-          <w:sz w:val="28"/>
-          <w:szCs w:val="28"/>
-          <w:highlight w:val="green"/>
-        </w:rPr>
-        <w:t>ForeignKey</w:t>
-      </w:r>
-      <w:proofErr w:type="spellEnd"/>
-      <w:r>
-        <w:rPr>
-          <w:color w:val="1B1B1B"/>
-          <w:sz w:val="28"/>
-          <w:szCs w:val="28"/>
-          <w:highlight w:val="green"/>
-          <w:shd w:val="clear" w:color="auto" w:fill="FFFFFF"/>
-        </w:rPr>
-        <w:t>) и многие ко многим (</w:t>
-      </w:r>
-      <w:proofErr w:type="spellStart"/>
-      <w:r>
-        <w:rPr>
-          <w:rStyle w:val="HTML1"/>
-          <w:rFonts w:ascii="Arial" w:eastAsia="Arial" w:hAnsi="Arial" w:cs="Arial"/>
-          <w:color w:val="1B1B1B"/>
-          <w:sz w:val="28"/>
-          <w:szCs w:val="28"/>
-          <w:highlight w:val="green"/>
-        </w:rPr>
-        <w:t>ManyToManyField</w:t>
-      </w:r>
-      <w:proofErr w:type="spellEnd"/>
-      <w:r>
-        <w:rPr>
-          <w:color w:val="1B1B1B"/>
-          <w:sz w:val="28"/>
-          <w:szCs w:val="28"/>
-          <w:highlight w:val="green"/>
-          <w:shd w:val="clear" w:color="auto" w:fill="FFFFFF"/>
-        </w:rPr>
-        <w:t>)</w:t>
-      </w:r>
-      <w:r>
-        <w:rPr>
-          <w:color w:val="1B1B1B"/>
-          <w:sz w:val="28"/>
-          <w:szCs w:val="28"/>
-          <w:highlight w:val="green"/>
-          <w:shd w:val="clear" w:color="auto" w:fill="FFFFFF"/>
-          <w:lang w:val="ru-RU"/>
-        </w:rPr>
-        <w:t>.</w:t>
-      </w:r>
-    </w:p>
-    <w:p>
-      <w:pPr>
         <w:jc w:val="center"/>
         <w:rPr>
           <w:sz w:val="28"/>
@@ -1661,56 +1518,6 @@
           <w:highlight w:val="red"/>
         </w:rPr>
       </w:pPr>
-      <w:r>
-        <w:rPr>
-          <w:noProof/>
-          <w:sz w:val="28"/>
-          <w:szCs w:val="28"/>
-          <w:highlight w:val="red"/>
-          <w:lang w:val="en-US" w:eastAsia="en-US"/>
-        </w:rPr>
-        <w:drawing>
-          <wp:inline distT="0" distB="0" distL="0" distR="0" wp14:anchorId="36F7B02D" wp14:editId="3518801D">
-            <wp:extent cx="5633064" cy="3742690"/>
-            <wp:effectExtent l="0" t="0" r="6350" b="0"/>
-            <wp:docPr id="3" name="Рисунок 3"/>
-            <wp:cNvGraphicFramePr>
-              <a:graphicFrameLocks xmlns:a="http://schemas.openxmlformats.org/drawingml/2006/main" noChangeAspect="1"/>
-            </wp:cNvGraphicFramePr>
-            <a:graphic xmlns:a="http://schemas.openxmlformats.org/drawingml/2006/main">
-              <a:graphicData uri="http://schemas.openxmlformats.org/drawingml/2006/picture">
-                <pic:pic xmlns:pic="http://schemas.openxmlformats.org/drawingml/2006/picture">
-                  <pic:nvPicPr>
-                    <pic:cNvPr id="3" name="45CE1CE.tmp"/>
-                    <pic:cNvPicPr/>
-                  </pic:nvPicPr>
-                  <pic:blipFill>
-                    <a:blip r:embed="rId6">
-                      <a:extLst>
-                        <a:ext uri="{28A0092B-C50C-407E-A947-70E740481C1C}">
-                          <a14:useLocalDpi xmlns:a14="http://schemas.microsoft.com/office/drawing/2010/main" val="0"/>
-                        </a:ext>
-                      </a:extLst>
-                    </a:blip>
-                    <a:stretch>
-                      <a:fillRect/>
-                    </a:stretch>
-                  </pic:blipFill>
-                  <pic:spPr>
-                    <a:xfrm>
-                      <a:off x="0" y="0"/>
-                      <a:ext cx="5641699" cy="3748427"/>
-                    </a:xfrm>
-                    <a:prstGeom prst="rect">
-                      <a:avLst/>
-                    </a:prstGeom>
-                  </pic:spPr>
-                </pic:pic>
-              </a:graphicData>
-            </a:graphic>
-          </wp:inline>
-        </w:drawing>
-      </w:r>
     </w:p>
     <w:p>
       <w:pPr>
@@ -1742,7 +1549,6 @@
           <w:szCs w:val="28"/>
           <w:highlight w:val="red"/>
         </w:rPr>
-        <w:lastRenderedPageBreak/>
         <w:t>Реализовать</w:t>
       </w:r>
       <w:r>
@@ -1771,7 +1577,7 @@
         </w:rPr>
         <w:t xml:space="preserve"> (</w:t>
       </w:r>
-      <w:hyperlink r:id="rId7" w:history="1">
+      <w:hyperlink r:id="rId6" w:history="1">
         <w:r>
           <w:rPr>
             <w:rStyle w:val="a6"/>
@@ -1812,66 +1618,116 @@
         <w:rPr>
           <w:sz w:val="28"/>
           <w:szCs w:val="28"/>
-          <w:highlight w:val="green"/>
-        </w:rPr>
-      </w:pPr>
-      <w:r>
-        <w:rPr>
-          <w:sz w:val="28"/>
-          <w:szCs w:val="28"/>
-          <w:highlight w:val="green"/>
-        </w:rPr>
-        <w:t>Добавить все модели в админ панель</w:t>
-      </w:r>
-      <w:r>
-        <w:rPr>
-          <w:sz w:val="28"/>
-          <w:szCs w:val="28"/>
-          <w:highlight w:val="green"/>
-          <w:lang w:val="ru-RU"/>
-        </w:rPr>
-        <w:t xml:space="preserve">, создать </w:t>
+          <w:highlight w:val="red"/>
+        </w:rPr>
+      </w:pPr>
+      <w:r>
+        <w:rPr>
+          <w:sz w:val="28"/>
+          <w:szCs w:val="28"/>
+          <w:highlight w:val="red"/>
+          <w:lang w:val="ru-RU"/>
+        </w:rPr>
+        <w:t>Разграничить доступ в зависимости от прав: например, владелец магазина</w:t>
+      </w:r>
+      <w:r>
+        <w:rPr>
+          <w:sz w:val="28"/>
+          <w:szCs w:val="28"/>
+          <w:highlight w:val="red"/>
+          <w:lang w:val="ru-RU"/>
+        </w:rPr>
+        <w:t>(</w:t>
       </w:r>
       <w:proofErr w:type="spellStart"/>
       <w:r>
         <w:rPr>
           <w:sz w:val="28"/>
           <w:szCs w:val="28"/>
-          <w:highlight w:val="green"/>
-          <w:lang w:val="ru-RU"/>
-        </w:rPr>
-        <w:t>суперюзера</w:t>
+          <w:highlight w:val="red"/>
+          <w:lang w:val="en-US"/>
+        </w:rPr>
+        <w:t>superuser</w:t>
       </w:r>
       <w:proofErr w:type="spellEnd"/>
       <w:r>
         <w:rPr>
           <w:sz w:val="28"/>
           <w:szCs w:val="28"/>
-          <w:highlight w:val="green"/>
-          <w:lang w:val="ru-RU"/>
-        </w:rPr>
-        <w:t>, обеспечить работу с данными, фильтрацию, встроенное редактирование связанных записей (</w:t>
-      </w:r>
-      <w:hyperlink r:id="rId8" w:history="1">
-        <w:r>
-          <w:rPr>
-            <w:rStyle w:val="a6"/>
-            <w:sz w:val="28"/>
-            <w:szCs w:val="28"/>
-            <w:highlight w:val="green"/>
-            <w:lang w:val="ru-RU"/>
-          </w:rPr>
-          <w:t>https://developer.mozilla.org/ru/docs/Learn/Server-side/Django/Admin_site</w:t>
-        </w:r>
-      </w:hyperlink>
-      <w:r>
-        <w:rPr>
-          <w:sz w:val="28"/>
-          <w:szCs w:val="28"/>
-          <w:highlight w:val="green"/>
-          <w:lang w:val="ru-RU"/>
-        </w:rPr>
-        <w:t xml:space="preserve">). </w:t>
+          <w:highlight w:val="red"/>
+          <w:lang w:val="ru-RU"/>
+        </w:rPr>
+        <w:t xml:space="preserve">), </w:t>
+      </w:r>
+      <w:r>
+        <w:rPr>
+          <w:sz w:val="28"/>
+          <w:szCs w:val="28"/>
+          <w:highlight w:val="red"/>
+          <w:lang w:val="en-US"/>
+        </w:rPr>
+        <w:t>User</w:t>
+      </w:r>
+      <w:r>
+        <w:rPr>
+          <w:sz w:val="28"/>
+          <w:szCs w:val="28"/>
+          <w:highlight w:val="red"/>
+        </w:rPr>
+        <w:t xml:space="preserve"> с регистрацией</w:t>
+      </w:r>
+      <w:r>
+        <w:rPr>
+          <w:sz w:val="28"/>
+          <w:szCs w:val="28"/>
+          <w:highlight w:val="red"/>
+          <w:lang w:val="ru-RU"/>
+        </w:rPr>
+        <w:t xml:space="preserve">, </w:t>
+      </w:r>
+      <w:r>
+        <w:rPr>
+          <w:sz w:val="28"/>
+          <w:szCs w:val="28"/>
+          <w:highlight w:val="red"/>
+          <w:lang w:val="en-US"/>
+        </w:rPr>
+        <w:t>User</w:t>
+      </w:r>
+      <w:r>
+        <w:rPr>
+          <w:sz w:val="28"/>
+          <w:szCs w:val="28"/>
+          <w:highlight w:val="red"/>
+          <w:lang w:val="ru-RU"/>
+        </w:rPr>
+        <w:t xml:space="preserve"> </w:t>
+      </w:r>
+      <w:r>
+        <w:rPr>
+          <w:sz w:val="28"/>
+          <w:szCs w:val="28"/>
+          <w:highlight w:val="red"/>
+        </w:rPr>
+        <w:t>без регистрации</w:t>
+      </w:r>
+      <w:r>
+        <w:rPr>
+          <w:sz w:val="28"/>
+          <w:szCs w:val="28"/>
+          <w:highlight w:val="red"/>
+          <w:lang w:val="ru-RU"/>
+        </w:rPr>
+        <w:t xml:space="preserve"> </w:t>
+      </w:r>
+      <w:r>
+        <w:rPr>
+          <w:sz w:val="28"/>
+          <w:szCs w:val="28"/>
+          <w:highlight w:val="red"/>
+          <w:lang w:val="ru-RU"/>
+        </w:rPr>
+        <w:t>(см. инд. задание)</w:t>
       </w:r>
     </w:p>
     <w:p>
@@ -1892,8 +1748,9 @@
           <w:sz w:val="28"/>
           <w:szCs w:val="28"/>
           <w:highlight w:val="red"/>
-        </w:rPr>
-        <w:t>Реализовать механизмы авторизации/аутентификации;</w:t>
+          <w:lang w:val="ru-RU"/>
+        </w:rPr>
+        <w:t>Обеспечить наполнение данными для демонстрации не менее 10 записей в списке товаров/услуг/объектов/клиентов</w:t>
       </w:r>
     </w:p>
     <w:p>
@@ -1916,18 +1773,26 @@
           <w:highlight w:val="red"/>
           <w:lang w:val="ru-RU"/>
         </w:rPr>
-        <w:t>Разграничить доступ в зависимости от прав: например, владелец магазина</w:t>
-      </w:r>
-      <w:r>
-        <w:rPr>
-          <w:sz w:val="28"/>
-          <w:szCs w:val="28"/>
-          <w:highlight w:val="red"/>
-          <w:lang w:val="ru-RU"/>
-        </w:rPr>
-        <w:t>(</w:t>
-      </w:r>
-      <w:proofErr w:type="spellStart"/>
+        <w:t xml:space="preserve">Подключить и использовать </w:t>
+      </w:r>
+      <w:r>
+        <w:rPr>
+          <w:sz w:val="28"/>
+          <w:szCs w:val="28"/>
+          <w:highlight w:val="red"/>
+          <w:lang w:val="ru-RU"/>
+        </w:rPr>
+        <w:t>как минимум 2 сторонние</w:t>
+      </w:r>
+      <w:r>
+        <w:rPr>
+          <w:sz w:val="28"/>
+          <w:szCs w:val="28"/>
+          <w:highlight w:val="red"/>
+          <w:lang w:val="ru-RU"/>
+        </w:rPr>
+        <w:t xml:space="preserve"> </w:t>
+      </w:r>
       <w:r>
         <w:rPr>
           <w:sz w:val="28"/>
@@ -1935,159 +1800,6 @@
           <w:highlight w:val="red"/>
           <w:lang w:val="en-US"/>
         </w:rPr>
-        <w:t>superuser</w:t>
-      </w:r>
-      <w:proofErr w:type="spellEnd"/>
-      <w:r>
-        <w:rPr>
-          <w:sz w:val="28"/>
-          <w:szCs w:val="28"/>
-          <w:highlight w:val="red"/>
-          <w:lang w:val="ru-RU"/>
-        </w:rPr>
-        <w:t xml:space="preserve">), </w:t>
-      </w:r>
-      <w:r>
-        <w:rPr>
-          <w:sz w:val="28"/>
-          <w:szCs w:val="28"/>
-          <w:highlight w:val="red"/>
-          <w:lang w:val="en-US"/>
-        </w:rPr>
-        <w:t>User</w:t>
-      </w:r>
-      <w:r>
-        <w:rPr>
-          <w:sz w:val="28"/>
-          <w:szCs w:val="28"/>
-          <w:highlight w:val="red"/>
-        </w:rPr>
-        <w:t xml:space="preserve"> с регистрацией</w:t>
-      </w:r>
-      <w:r>
-        <w:rPr>
-          <w:sz w:val="28"/>
-          <w:szCs w:val="28"/>
-          <w:highlight w:val="red"/>
-          <w:lang w:val="ru-RU"/>
-        </w:rPr>
-        <w:t xml:space="preserve">, </w:t>
-      </w:r>
-      <w:r>
-        <w:rPr>
-          <w:sz w:val="28"/>
-          <w:szCs w:val="28"/>
-          <w:highlight w:val="red"/>
-          <w:lang w:val="en-US"/>
-        </w:rPr>
-        <w:t>User</w:t>
-      </w:r>
-      <w:r>
-        <w:rPr>
-          <w:sz w:val="28"/>
-          <w:szCs w:val="28"/>
-          <w:highlight w:val="red"/>
-          <w:lang w:val="ru-RU"/>
-        </w:rPr>
-        <w:t xml:space="preserve"> </w:t>
-      </w:r>
-      <w:r>
-        <w:rPr>
-          <w:sz w:val="28"/>
-          <w:szCs w:val="28"/>
-          <w:highlight w:val="red"/>
-        </w:rPr>
-        <w:t>без регистрации</w:t>
-      </w:r>
-      <w:r>
-        <w:rPr>
-          <w:sz w:val="28"/>
-          <w:szCs w:val="28"/>
-          <w:highlight w:val="red"/>
-          <w:lang w:val="ru-RU"/>
-        </w:rPr>
-        <w:t xml:space="preserve"> </w:t>
-      </w:r>
-      <w:r>
-        <w:rPr>
-          <w:sz w:val="28"/>
-          <w:szCs w:val="28"/>
-          <w:highlight w:val="red"/>
-          <w:lang w:val="ru-RU"/>
-        </w:rPr>
-        <w:t>(см. инд. задание)</w:t>
-      </w:r>
-    </w:p>
-    <w:p>
-      <w:pPr>
-        <w:numPr>
-          <w:ilvl w:val="0"/>
-          <w:numId w:val="1"/>
-        </w:numPr>
-        <w:jc w:val="both"/>
-        <w:rPr>
-          <w:sz w:val="28"/>
-          <w:szCs w:val="28"/>
-          <w:highlight w:val="red"/>
-        </w:rPr>
-      </w:pPr>
-      <w:r>
-        <w:rPr>
-          <w:sz w:val="28"/>
-          <w:szCs w:val="28"/>
-          <w:highlight w:val="red"/>
-          <w:lang w:val="ru-RU"/>
-        </w:rPr>
-        <w:t>Обеспечить наполнение данными для демонстрации не менее 10 записей в списке товаров/услуг/объектов/клиентов</w:t>
-      </w:r>
-    </w:p>
-    <w:p>
-      <w:pPr>
-        <w:numPr>
-          <w:ilvl w:val="0"/>
-          <w:numId w:val="1"/>
-        </w:numPr>
-        <w:jc w:val="both"/>
-        <w:rPr>
-          <w:sz w:val="28"/>
-          <w:szCs w:val="28"/>
-          <w:highlight w:val="red"/>
-        </w:rPr>
-      </w:pPr>
-      <w:r>
-        <w:rPr>
-          <w:sz w:val="28"/>
-          <w:szCs w:val="28"/>
-          <w:highlight w:val="red"/>
-          <w:lang w:val="ru-RU"/>
-        </w:rPr>
-        <w:t xml:space="preserve">Подключить и использовать </w:t>
-      </w:r>
-      <w:r>
-        <w:rPr>
-          <w:sz w:val="28"/>
-          <w:szCs w:val="28"/>
-          <w:highlight w:val="red"/>
-          <w:lang w:val="ru-RU"/>
-        </w:rPr>
-        <w:t>как минимум 2 сторонние</w:t>
-      </w:r>
-      <w:r>
-        <w:rPr>
-          <w:sz w:val="28"/>
-          <w:szCs w:val="28"/>
-          <w:highlight w:val="red"/>
-          <w:lang w:val="ru-RU"/>
-        </w:rPr>
-        <w:t xml:space="preserve"> </w:t>
-      </w:r>
-      <w:r>
-        <w:rPr>
-          <w:sz w:val="28"/>
-          <w:szCs w:val="28"/>
-          <w:highlight w:val="red"/>
-          <w:lang w:val="en-US"/>
-        </w:rPr>
         <w:t>API</w:t>
       </w:r>
       <w:r>
@@ -2125,68 +1837,6 @@
           <w:lang w:val="ru-RU"/>
         </w:rPr>
         <w:t>выбрать на свой вкус.</w:t>
-      </w:r>
-    </w:p>
-    <w:p>
-      <w:pPr>
-        <w:numPr>
-          <w:ilvl w:val="0"/>
-          <w:numId w:val="2"/>
-        </w:numPr>
-        <w:jc w:val="both"/>
-        <w:rPr>
-          <w:sz w:val="28"/>
-          <w:szCs w:val="28"/>
-          <w:highlight w:val="red"/>
-        </w:rPr>
-      </w:pPr>
-      <w:r>
-        <w:rPr>
-          <w:sz w:val="28"/>
-          <w:szCs w:val="28"/>
-          <w:highlight w:val="red"/>
-          <w:lang w:val="ru-RU"/>
-        </w:rPr>
-        <w:t>Использовать регулярные выражения для связи URL-адреса с функцией отображения</w:t>
-      </w:r>
-      <w:r>
-        <w:rPr>
-          <w:sz w:val="28"/>
-          <w:szCs w:val="28"/>
-          <w:highlight w:val="red"/>
-          <w:lang w:val="ru-RU"/>
-        </w:rPr>
-        <w:t xml:space="preserve"> (</w:t>
-      </w:r>
-      <w:hyperlink r:id="rId9" w:history="1">
-        <w:r>
-          <w:rPr>
-            <w:rStyle w:val="a6"/>
-            <w:sz w:val="28"/>
-            <w:szCs w:val="28"/>
-            <w:highlight w:val="red"/>
-            <w:lang w:val="ru-RU"/>
-          </w:rPr>
-          <w:t>https://developer.mozilla.org/ru/docs/Learn/Server-side/Django/Generic_views</w:t>
-        </w:r>
-      </w:hyperlink>
-      <w:r>
-        <w:rPr>
-          <w:sz w:val="28"/>
-          <w:szCs w:val="28"/>
-          <w:highlight w:val="red"/>
-          <w:lang w:val="ru-RU"/>
-        </w:rPr>
-        <w:t xml:space="preserve"> </w:t>
-      </w:r>
-      <w:r>
-        <w:rPr>
-          <w:sz w:val="28"/>
-          <w:szCs w:val="28"/>
-          <w:highlight w:val="red"/>
-          <w:lang w:val="ru-RU"/>
-        </w:rPr>
-        <w:t>)</w:t>
       </w:r>
     </w:p>
     <w:p>
@@ -2544,6 +2194,8 @@
         </w:rPr>
         <w:t xml:space="preserve"> (DD/MM/YYYY)</w:t>
       </w:r>
+      <w:bookmarkStart w:id="0" w:name="_GoBack"/>
+      <w:bookmarkEnd w:id="0"/>
     </w:p>
     <w:p>
       <w:pPr>
@@ -2563,78 +2215,55 @@
           <w:sz w:val="28"/>
           <w:szCs w:val="28"/>
           <w:highlight w:val="red"/>
-          <w:shd w:val="clear" w:color="auto" w:fill="FFFFFF"/>
-        </w:rPr>
-        <w:t>Номер телефона клиента указывается в формате</w:t>
-      </w:r>
-      <w:r>
-        <w:rPr>
-          <w:sz w:val="28"/>
-          <w:szCs w:val="28"/>
-          <w:highlight w:val="red"/>
-          <w:shd w:val="clear" w:color="auto" w:fill="FFFFFF"/>
-          <w:lang w:val="ru-RU"/>
-        </w:rPr>
-        <w:t xml:space="preserve"> +375 (29) </w:t>
-      </w:r>
-      <w:r>
-        <w:rPr>
-          <w:sz w:val="28"/>
-          <w:szCs w:val="28"/>
-          <w:highlight w:val="red"/>
-          <w:shd w:val="clear" w:color="auto" w:fill="FFFFFF"/>
-          <w:lang w:val="en-US"/>
-        </w:rPr>
-        <w:t>XXX</w:t>
-      </w:r>
-      <w:r>
-        <w:rPr>
-          <w:sz w:val="28"/>
-          <w:szCs w:val="28"/>
-          <w:highlight w:val="red"/>
-          <w:shd w:val="clear" w:color="auto" w:fill="FFFFFF"/>
-          <w:lang w:val="ru-RU"/>
-        </w:rPr>
-        <w:t>-</w:t>
-      </w:r>
-      <w:r>
-        <w:rPr>
-          <w:sz w:val="28"/>
-          <w:szCs w:val="28"/>
-          <w:highlight w:val="red"/>
-          <w:shd w:val="clear" w:color="auto" w:fill="FFFFFF"/>
-          <w:lang w:val="en-US"/>
-        </w:rPr>
-        <w:t>XX</w:t>
-      </w:r>
-      <w:r>
-        <w:rPr>
-          <w:sz w:val="28"/>
-          <w:szCs w:val="28"/>
-          <w:highlight w:val="red"/>
-          <w:shd w:val="clear" w:color="auto" w:fill="FFFFFF"/>
-          <w:lang w:val="ru-RU"/>
-        </w:rPr>
-        <w:t>-</w:t>
-      </w:r>
-      <w:r>
-        <w:rPr>
-          <w:sz w:val="28"/>
-          <w:szCs w:val="28"/>
-          <w:highlight w:val="red"/>
-          <w:shd w:val="clear" w:color="auto" w:fill="FFFFFF"/>
-          <w:lang w:val="en-US"/>
-        </w:rPr>
-        <w:t>XX</w:t>
-      </w:r>
-      <w:r>
-        <w:rPr>
-          <w:sz w:val="28"/>
-          <w:szCs w:val="28"/>
-          <w:highlight w:val="red"/>
-          <w:shd w:val="clear" w:color="auto" w:fill="FFFFFF"/>
-        </w:rPr>
-        <w:t>;</w:t>
+          <w:lang w:val="ru-RU"/>
+        </w:rPr>
+        <w:lastRenderedPageBreak/>
+        <w:t>Реализовать</w:t>
+      </w:r>
+      <w:r>
+        <w:rPr>
+          <w:sz w:val="28"/>
+          <w:szCs w:val="28"/>
+          <w:highlight w:val="red"/>
+          <w:lang w:val="ru-RU"/>
+        </w:rPr>
+        <w:t xml:space="preserve"> визуализацию в виде диаграммы или графика для отображения распределения показателей  по</w:t>
+      </w:r>
+      <w:r>
+        <w:rPr>
+          <w:sz w:val="28"/>
+          <w:szCs w:val="28"/>
+          <w:highlight w:val="red"/>
+          <w:lang w:val="ru-RU"/>
+        </w:rPr>
+        <w:t xml:space="preserve"> </w:t>
+      </w:r>
+      <w:r>
+        <w:rPr>
+          <w:sz w:val="28"/>
+          <w:szCs w:val="28"/>
+          <w:highlight w:val="red"/>
+          <w:lang w:val="ru-RU"/>
+        </w:rPr>
+        <w:t>группам</w:t>
+      </w:r>
+      <w:r>
+        <w:rPr>
+          <w:sz w:val="28"/>
+          <w:szCs w:val="28"/>
+          <w:highlight w:val="red"/>
+          <w:lang w:val="ru-RU"/>
+        </w:rPr>
+        <w:t xml:space="preserve"> </w:t>
+      </w:r>
+      <w:r>
+        <w:rPr>
+          <w:sz w:val="28"/>
+          <w:szCs w:val="28"/>
+          <w:highlight w:val="red"/>
+          <w:lang w:val="ru-RU"/>
+        </w:rPr>
+        <w:t>и/или изменения показателей по датам/группам.</w:t>
       </w:r>
     </w:p>
     <w:p>
@@ -2655,128 +2284,6 @@
           <w:sz w:val="28"/>
           <w:szCs w:val="28"/>
           <w:highlight w:val="red"/>
-          <w:shd w:val="clear" w:color="auto" w:fill="FFFFFF"/>
-        </w:rPr>
-        <w:lastRenderedPageBreak/>
-        <w:t xml:space="preserve">Клиенты </w:t>
-      </w:r>
-      <w:r>
-        <w:rPr>
-          <w:sz w:val="28"/>
-          <w:szCs w:val="28"/>
-          <w:highlight w:val="red"/>
-          <w:shd w:val="clear" w:color="auto" w:fill="FFFFFF"/>
-          <w:lang w:val="ru-RU"/>
-        </w:rPr>
-        <w:t xml:space="preserve">и сотрудники </w:t>
-      </w:r>
-      <w:r>
-        <w:rPr>
-          <w:sz w:val="28"/>
-          <w:szCs w:val="28"/>
-          <w:highlight w:val="red"/>
-          <w:shd w:val="clear" w:color="auto" w:fill="FFFFFF"/>
-        </w:rPr>
-        <w:t>должны иметь возрастное ограничение 18+;</w:t>
-      </w:r>
-    </w:p>
-    <w:p>
-      <w:pPr>
-        <w:numPr>
-          <w:ilvl w:val="0"/>
-          <w:numId w:val="2"/>
-        </w:numPr>
-        <w:jc w:val="both"/>
-        <w:rPr>
-          <w:sz w:val="28"/>
-          <w:szCs w:val="28"/>
-          <w:highlight w:val="red"/>
-        </w:rPr>
-      </w:pPr>
-      <w:r>
-        <w:rPr>
-          <w:sz w:val="28"/>
-          <w:szCs w:val="28"/>
-          <w:highlight w:val="red"/>
-          <w:lang w:val="ru-RU"/>
-        </w:rPr>
-        <w:t>Реализовать</w:t>
-      </w:r>
-      <w:r>
-        <w:rPr>
-          <w:sz w:val="28"/>
-          <w:szCs w:val="28"/>
-          <w:highlight w:val="red"/>
-          <w:lang w:val="ru-RU"/>
-        </w:rPr>
-        <w:t xml:space="preserve"> визуализацию в виде диаграммы или графика для отображения распределения </w:t>
-      </w:r>
-      <w:proofErr w:type="gramStart"/>
-      <w:r>
-        <w:rPr>
-          <w:sz w:val="28"/>
-          <w:szCs w:val="28"/>
-          <w:highlight w:val="red"/>
-          <w:lang w:val="ru-RU"/>
-        </w:rPr>
-        <w:t>показателей  по</w:t>
-      </w:r>
-      <w:proofErr w:type="gramEnd"/>
-      <w:r>
-        <w:rPr>
-          <w:sz w:val="28"/>
-          <w:szCs w:val="28"/>
-          <w:highlight w:val="red"/>
-          <w:lang w:val="ru-RU"/>
-        </w:rPr>
-        <w:t xml:space="preserve"> </w:t>
-      </w:r>
-      <w:r>
-        <w:rPr>
-          <w:sz w:val="28"/>
-          <w:szCs w:val="28"/>
-          <w:highlight w:val="red"/>
-          <w:lang w:val="ru-RU"/>
-        </w:rPr>
-        <w:t>группам</w:t>
-      </w:r>
-      <w:r>
-        <w:rPr>
-          <w:sz w:val="28"/>
-          <w:szCs w:val="28"/>
-          <w:highlight w:val="red"/>
-          <w:lang w:val="ru-RU"/>
-        </w:rPr>
-        <w:t xml:space="preserve"> </w:t>
-      </w:r>
-      <w:r>
-        <w:rPr>
-          <w:sz w:val="28"/>
-          <w:szCs w:val="28"/>
-          <w:highlight w:val="red"/>
-          <w:lang w:val="ru-RU"/>
-        </w:rPr>
-        <w:t>и/или изменения показателей по датам/группам.</w:t>
-      </w:r>
-    </w:p>
-    <w:p>
-      <w:pPr>
-        <w:numPr>
-          <w:ilvl w:val="0"/>
-          <w:numId w:val="2"/>
-        </w:numPr>
-        <w:jc w:val="both"/>
-        <w:rPr>
-          <w:sz w:val="28"/>
-          <w:szCs w:val="28"/>
-          <w:highlight w:val="red"/>
-        </w:rPr>
-      </w:pPr>
-      <w:r>
-        <w:rPr>
-          <w:sz w:val="28"/>
-          <w:szCs w:val="28"/>
-          <w:highlight w:val="red"/>
           <w:lang w:val="ru-RU"/>
         </w:rPr>
         <w:t>Реализовать поиск по любому из параметров и сортировку отображаемых данных</w:t>
@@ -2846,7 +2353,7 @@
         </w:rPr>
         <w:t>(</w:t>
       </w:r>
-      <w:hyperlink r:id="rId10" w:history="1">
+      <w:hyperlink r:id="rId7" w:history="1">
         <w:r>
           <w:rPr>
             <w:rStyle w:val="a6"/>
@@ -2885,7 +2392,7 @@
         </w:rPr>
         <w:t>(</w:t>
       </w:r>
-      <w:hyperlink r:id="rId11" w:history="1">
+      <w:hyperlink r:id="rId8" w:history="1">
         <w:r>
           <w:rPr>
             <w:rStyle w:val="a6"/>
@@ -2955,7 +2462,7 @@
         </w:rPr>
         <w:t>(</w:t>
       </w:r>
-      <w:hyperlink r:id="rId12" w:history="1">
+      <w:hyperlink r:id="rId9" w:history="1">
         <w:r>
           <w:rPr>
             <w:rStyle w:val="a6"/>
@@ -3077,7 +2584,7 @@
         </w:rPr>
         <w:t xml:space="preserve"> </w:t>
       </w:r>
-      <w:hyperlink r:id="rId13" w:history="1">
+      <w:hyperlink r:id="rId10" w:history="1">
         <w:r>
           <w:rPr>
             <w:rStyle w:val="a6"/>
@@ -3578,61 +3085,27 @@
     </w:p>
     <w:p>
       <w:pPr>
-        <w:jc w:val="both"/>
-        <w:rPr>
-          <w:sz w:val="28"/>
-          <w:szCs w:val="28"/>
-        </w:rPr>
-      </w:pPr>
-      <w:r>
-        <w:rPr>
-          <w:b/>
-          <w:sz w:val="28"/>
-          <w:szCs w:val="28"/>
-        </w:rPr>
-        <w:lastRenderedPageBreak/>
-        <w:t>Примечание</w:t>
-      </w:r>
-      <w:r>
-        <w:rPr>
-          <w:sz w:val="28"/>
-          <w:szCs w:val="28"/>
-        </w:rPr>
-        <w:t xml:space="preserve">: если проект будет не только в вашем гит </w:t>
-      </w:r>
-      <w:proofErr w:type="spellStart"/>
-      <w:r>
-        <w:rPr>
-          <w:sz w:val="28"/>
-          <w:szCs w:val="28"/>
-        </w:rPr>
-        <w:t>репозитории</w:t>
-      </w:r>
-      <w:proofErr w:type="spellEnd"/>
-      <w:r>
-        <w:rPr>
-          <w:sz w:val="28"/>
-          <w:szCs w:val="28"/>
-        </w:rPr>
-        <w:t>, то результат лабораторных в этом семестре обнуляется.</w:t>
-      </w:r>
-    </w:p>
-    <w:p>
-      <w:pPr>
-        <w:jc w:val="both"/>
-        <w:rPr>
-          <w:sz w:val="28"/>
-          <w:szCs w:val="28"/>
-          <w:lang w:val="ru-RU"/>
-        </w:rPr>
-      </w:pPr>
-      <w:r>
-        <w:rPr>
-          <w:sz w:val="28"/>
-          <w:szCs w:val="28"/>
-          <w:lang w:val="ru-RU"/>
-        </w:rPr>
-        <w:t xml:space="preserve">Доработка </w:t>
+        <w:rPr>
+          <w:sz w:val="28"/>
+          <w:szCs w:val="28"/>
+          <w:lang w:val="ru-RU"/>
+        </w:rPr>
+      </w:pPr>
+      <w:r>
+        <w:rPr>
+          <w:sz w:val="28"/>
+          <w:szCs w:val="28"/>
+          <w:lang w:val="ru-RU"/>
+        </w:rPr>
+        <w:t xml:space="preserve">Список </w:t>
+      </w:r>
+      <w:r>
+        <w:rPr>
+          <w:sz w:val="28"/>
+          <w:szCs w:val="28"/>
+          <w:lang w:val="ru-RU"/>
+        </w:rPr>
+        <w:t xml:space="preserve">бесплатных </w:t>
       </w:r>
       <w:r>
         <w:rPr>
@@ -3640,214 +3113,6 @@
           <w:szCs w:val="28"/>
           <w:lang w:val="en-US"/>
         </w:rPr>
-        <w:t>html</w:t>
-      </w:r>
-      <w:r>
-        <w:rPr>
-          <w:sz w:val="28"/>
-          <w:szCs w:val="28"/>
-          <w:lang w:val="ru-RU"/>
-        </w:rPr>
-        <w:t xml:space="preserve">, </w:t>
-      </w:r>
-      <w:proofErr w:type="spellStart"/>
-      <w:r>
-        <w:rPr>
-          <w:sz w:val="28"/>
-          <w:szCs w:val="28"/>
-          <w:lang w:val="en-US"/>
-        </w:rPr>
-        <w:t>css</w:t>
-      </w:r>
-      <w:proofErr w:type="spellEnd"/>
-      <w:r>
-        <w:rPr>
-          <w:sz w:val="28"/>
-          <w:szCs w:val="28"/>
-          <w:lang w:val="ru-RU"/>
-        </w:rPr>
-        <w:t xml:space="preserve">, </w:t>
-      </w:r>
-      <w:proofErr w:type="spellStart"/>
-      <w:r>
-        <w:rPr>
-          <w:sz w:val="28"/>
-          <w:szCs w:val="28"/>
-          <w:lang w:val="en-US"/>
-        </w:rPr>
-        <w:t>js</w:t>
-      </w:r>
-      <w:proofErr w:type="spellEnd"/>
-      <w:r>
-        <w:rPr>
-          <w:sz w:val="28"/>
-          <w:szCs w:val="28"/>
-          <w:lang w:val="ru-RU"/>
-        </w:rPr>
-        <w:t xml:space="preserve"> будет </w:t>
-      </w:r>
-      <w:proofErr w:type="gramStart"/>
-      <w:r>
-        <w:rPr>
-          <w:sz w:val="28"/>
-          <w:szCs w:val="28"/>
-          <w:lang w:val="ru-RU"/>
-        </w:rPr>
-        <w:t xml:space="preserve">выполнена </w:t>
-      </w:r>
-      <w:r>
-        <w:rPr>
-          <w:sz w:val="28"/>
-          <w:szCs w:val="28"/>
-          <w:lang w:val="ru-RU"/>
-        </w:rPr>
-        <w:t xml:space="preserve"> </w:t>
-      </w:r>
-      <w:r>
-        <w:rPr>
-          <w:sz w:val="28"/>
-          <w:szCs w:val="28"/>
-          <w:lang w:val="ru-RU"/>
-        </w:rPr>
-        <w:t>на</w:t>
-      </w:r>
-      <w:proofErr w:type="gramEnd"/>
-      <w:r>
-        <w:rPr>
-          <w:sz w:val="28"/>
-          <w:szCs w:val="28"/>
-          <w:lang w:val="ru-RU"/>
-        </w:rPr>
-        <w:t xml:space="preserve"> первых трех ЛР в курсе «</w:t>
-      </w:r>
-      <w:r>
-        <w:rPr>
-          <w:sz w:val="28"/>
-          <w:szCs w:val="28"/>
-          <w:lang w:val="ru-RU"/>
-        </w:rPr>
-        <w:t xml:space="preserve">Современные технологии разработки </w:t>
-      </w:r>
-      <w:r>
-        <w:rPr>
-          <w:sz w:val="28"/>
-          <w:szCs w:val="28"/>
-          <w:lang w:val="en-US"/>
-        </w:rPr>
-        <w:t>web</w:t>
-      </w:r>
-      <w:r>
-        <w:rPr>
-          <w:sz w:val="28"/>
-          <w:szCs w:val="28"/>
-          <w:lang w:val="ru-RU"/>
-        </w:rPr>
-        <w:t>-приложений</w:t>
-      </w:r>
-      <w:r>
-        <w:rPr>
-          <w:sz w:val="28"/>
-          <w:szCs w:val="28"/>
-          <w:lang w:val="ru-RU"/>
-        </w:rPr>
-        <w:t>»</w:t>
-      </w:r>
-      <w:r>
-        <w:rPr>
-          <w:sz w:val="28"/>
-          <w:szCs w:val="28"/>
-          <w:lang w:val="ru-RU"/>
-        </w:rPr>
-        <w:t>, поэтому  обеспечьте сохранность проекта до следующего семестра.</w:t>
-      </w:r>
-    </w:p>
-    <w:p>
-      <w:pPr>
-        <w:rPr>
-          <w:sz w:val="28"/>
-          <w:szCs w:val="28"/>
-        </w:rPr>
-      </w:pPr>
-    </w:p>
-    <w:p>
-      <w:pPr>
-        <w:rPr>
-          <w:sz w:val="28"/>
-          <w:szCs w:val="28"/>
-          <w:lang w:val="ru-RU"/>
-        </w:rPr>
-      </w:pPr>
-      <w:r>
-        <w:rPr>
-          <w:sz w:val="28"/>
-          <w:szCs w:val="28"/>
-          <w:lang w:val="ru-RU"/>
-        </w:rPr>
-        <w:t>Для справки</w:t>
-      </w:r>
-      <w:r>
-        <w:rPr>
-          <w:sz w:val="28"/>
-          <w:szCs w:val="28"/>
-          <w:lang w:val="ru-RU"/>
-        </w:rPr>
-        <w:t xml:space="preserve"> </w:t>
-      </w:r>
-      <w:r>
-        <w:rPr>
-          <w:sz w:val="28"/>
-          <w:szCs w:val="28"/>
-          <w:lang w:val="en-US"/>
-        </w:rPr>
-        <w:t>c</w:t>
-      </w:r>
-      <w:r>
-        <w:rPr>
-          <w:sz w:val="28"/>
-          <w:szCs w:val="28"/>
-          <w:lang w:val="ru-RU"/>
-        </w:rPr>
-        <w:t>м. также инфо в СЭО</w:t>
-      </w:r>
-      <w:r>
-        <w:rPr>
-          <w:sz w:val="28"/>
-          <w:szCs w:val="28"/>
-          <w:lang w:val="ru-RU"/>
-        </w:rPr>
-        <w:t>:</w:t>
-      </w:r>
-    </w:p>
-    <w:p>
-      <w:pPr>
-        <w:rPr>
-          <w:sz w:val="28"/>
-          <w:szCs w:val="28"/>
-          <w:lang w:val="ru-RU"/>
-        </w:rPr>
-      </w:pPr>
-      <w:r>
-        <w:rPr>
-          <w:sz w:val="28"/>
-          <w:szCs w:val="28"/>
-          <w:lang w:val="ru-RU"/>
-        </w:rPr>
-        <w:t xml:space="preserve">Список </w:t>
-      </w:r>
-      <w:r>
-        <w:rPr>
-          <w:sz w:val="28"/>
-          <w:szCs w:val="28"/>
-          <w:lang w:val="ru-RU"/>
-        </w:rPr>
-        <w:t xml:space="preserve">бесплатных </w:t>
-      </w:r>
-      <w:r>
-        <w:rPr>
-          <w:sz w:val="28"/>
-          <w:szCs w:val="28"/>
-          <w:lang w:val="en-US"/>
-        </w:rPr>
         <w:t>API</w:t>
       </w:r>
       <w:r>
@@ -3858,7 +3123,7 @@
         </w:rPr>
         <w:t xml:space="preserve">: </w:t>
       </w:r>
-      <w:hyperlink r:id="rId14" w:history="1">
+      <w:hyperlink r:id="rId11" w:history="1">
         <w:r>
           <w:rPr>
             <w:rStyle w:val="a6"/>
@@ -3892,6 +3157,7 @@
           <w:szCs w:val="28"/>
           <w:lang w:val="ru-RU"/>
         </w:rPr>
+        <w:lastRenderedPageBreak/>
         <w:t xml:space="preserve">Как создать проект в </w:t>
       </w:r>
       <w:proofErr w:type="spellStart"/>
@@ -3912,7 +3178,7 @@
         </w:rPr>
         <w:t xml:space="preserve"> и использовать стороннее API   </w:t>
       </w:r>
-      <w:hyperlink r:id="rId15" w:history="1">
+      <w:hyperlink r:id="rId12" w:history="1">
         <w:r>
           <w:rPr>
             <w:rStyle w:val="a6"/>
@@ -4361,15 +3627,7 @@
                 <w:szCs w:val="20"/>
               </w:rPr>
               <w:br/>
-              <w:t xml:space="preserve">Каждая деталь наряду с названием характеризуется артикулом и ценой (считаем цену постоянной). Некоторые из поставщиков могут поставлять </w:t>
-            </w:r>
-            <w:r>
-              <w:rPr>
-                <w:sz w:val="20"/>
-                <w:szCs w:val="20"/>
-              </w:rPr>
-              <w:lastRenderedPageBreak/>
-              <w:t>одинаковые детали (один и тот же артикул). Каждый факт покупки запчастей у поставщика фиксируется, причем обязательными для запоминания являются дата покупки и количество приобретенных деталей.</w:t>
+              <w:t>Каждая деталь наряду с названием характеризуется артикулом и ценой (считаем цену постоянной). Некоторые из поставщиков могут поставлять одинаковые детали (один и тот же артикул). Каждый факт покупки запчастей у поставщика фиксируется, причем обязательными для запоминания являются дата покупки и количество приобретенных деталей.</w:t>
             </w:r>
             <w:r>
               <w:rPr>
@@ -4396,7 +3654,6 @@
                 <w:sz w:val="20"/>
                 <w:szCs w:val="20"/>
               </w:rPr>
-              <w:lastRenderedPageBreak/>
               <w:t>Товары с указанием артикула, названия и цены, поставщика, количества,</w:t>
             </w:r>
           </w:p>
@@ -4511,16 +3768,7 @@
                 <w:szCs w:val="20"/>
                 <w:lang w:val="ru-RU"/>
               </w:rPr>
-              <w:t xml:space="preserve">имеет </w:t>
-            </w:r>
-            <w:r>
-              <w:rPr>
-                <w:sz w:val="20"/>
-                <w:szCs w:val="20"/>
-                <w:lang w:val="ru-RU"/>
-              </w:rPr>
-              <w:lastRenderedPageBreak/>
-              <w:t xml:space="preserve">возможность купить товар, </w:t>
+              <w:t xml:space="preserve">имеет возможность купить товар, </w:t>
             </w:r>
             <w:r>
               <w:rPr>
@@ -4581,7 +3829,6 @@
                 <w:sz w:val="20"/>
                 <w:szCs w:val="20"/>
               </w:rPr>
-              <w:lastRenderedPageBreak/>
               <w:t>Инфо о категориях товаров и самих товарах с фильтрацией по цене</w:t>
             </w:r>
           </w:p>
@@ -6495,6 +5742,18 @@
       <w:lang w:val="ru-RU"/>
     </w:rPr>
   </w:style>
+  <w:style w:type="character" w:styleId="aa">
+    <w:name w:val="FollowedHyperlink"/>
+    <w:basedOn w:val="a0"/>
+    <w:uiPriority w:val="99"/>
+    <w:semiHidden/>
+    <w:unhideWhenUsed/>
+    <w:rsid w:val="00796A61"/>
+    <w:rPr>
+      <w:color w:val="800080" w:themeColor="followedHyperlink"/>
+      <w:u w:val="single"/>
+    </w:rPr>
+  </w:style>
 </w:styles>
 </file>
 

</xml_diff>